<commit_message>
Updated Aspose merge testing
</commit_message>
<xml_diff>
--- a/Red Stapler Library Tester/TestFiles/MergeOps/word.docx
+++ b/Red Stapler Library Tester/TestFiles/MergeOps/word.docx
@@ -2,6 +2,8 @@
 <file path=word/document.xml><?xml version="1.0" encoding="utf-8"?>
 <w:document xmlns:wpc="http://schemas.microsoft.com/office/word/2010/wordprocessingCanvas" xmlns:mc="http://schemas.openxmlformats.org/markup-compatibility/2006" xmlns:o="urn:schemas-microsoft-com:office:office" xmlns:r="http://schemas.openxmlformats.org/officeDocument/2006/relationships" xmlns:m="http://schemas.openxmlformats.org/officeDocument/2006/math" xmlns:v="urn:schemas-microsoft-com:vml" xmlns:wp14="http://schemas.microsoft.com/office/word/2010/wordprocessingDrawing" xmlns:wp="http://schemas.openxmlformats.org/drawingml/2006/wordprocessingDrawing" xmlns:w10="urn:schemas-microsoft-com:office:word" xmlns:w="http://schemas.openxmlformats.org/wordprocessingml/2006/main" xmlns:w14="http://schemas.microsoft.com/office/word/2010/wordml" xmlns:wpg="http://schemas.microsoft.com/office/word/2010/wordprocessingGroup" xmlns:wpi="http://schemas.microsoft.com/office/word/2010/wordprocessingInk" xmlns:wne="http://schemas.microsoft.com/office/word/2006/wordml" xmlns:wps="http://schemas.microsoft.com/office/word/2010/wordprocessingShape" mc:Ignorable="w14 wp14">
   <w:body>
+    <w:bookmarkStart w:id="0" w:name="_GoBack"/>
+    <w:bookmarkEnd w:id="0"/>
     <w:p>
       <w:pPr>
         <w:pStyle w:val="Heading1"/>
@@ -366,8 +368,6 @@
             <w:tcW w:w="4788" w:type="dxa"/>
           </w:tcPr>
           <w:p>
-            <w:bookmarkStart w:id="0" w:name="_GoBack"/>
-            <w:bookmarkEnd w:id="0"/>
             <w:r>
               <w:t xml:space="preserve"> </w:t>
             </w:r>
@@ -375,7 +375,200 @@
         </w:tc>
       </w:tr>
     </w:tbl>
-    <w:p/>
+    <w:p>
+      <w:pPr>
+        <w:rPr>
+          <w:noProof/>
+        </w:rPr>
+      </w:pPr>
+      <w:r>
+        <w:rPr>
+          <w:noProof/>
+        </w:rPr>
+        <w:t>Children</w:t>
+      </w:r>
+    </w:p>
+    <w:p>
+      <w:pPr>
+        <w:rPr>
+          <w:noProof/>
+        </w:rPr>
+      </w:pPr>
+      <w:r>
+        <w:rPr>
+          <w:noProof/>
+        </w:rPr>
+        <w:fldChar w:fldCharType="begin"/>
+      </w:r>
+      <w:r>
+        <w:rPr>
+          <w:noProof/>
+        </w:rPr>
+        <w:instrText xml:space="preserve"> MERGEFIELD  TableStart:Things  \* MERGEFORMAT </w:instrText>
+      </w:r>
+      <w:r>
+        <w:rPr>
+          <w:noProof/>
+        </w:rPr>
+        <w:fldChar w:fldCharType="separate"/>
+      </w:r>
+      <w:r>
+        <w:rPr>
+          <w:noProof/>
+        </w:rPr>
+        <w:t>«TableStart:Things»</w:t>
+      </w:r>
+      <w:r>
+        <w:rPr>
+          <w:noProof/>
+        </w:rPr>
+        <w:fldChar w:fldCharType="end"/>
+      </w:r>
+      <w:r>
+        <w:rPr>
+          <w:noProof/>
+        </w:rPr>
+        <w:fldChar w:fldCharType="begin"/>
+      </w:r>
+      <w:r>
+        <w:rPr>
+          <w:noProof/>
+        </w:rPr>
+        <w:instrText xml:space="preserve"> MERGEFIELD  TheValue  \* MERGEFORMAT </w:instrText>
+      </w:r>
+      <w:r>
+        <w:rPr>
+          <w:noProof/>
+        </w:rPr>
+        <w:fldChar w:fldCharType="separate"/>
+      </w:r>
+      <w:r>
+        <w:rPr>
+          <w:noProof/>
+        </w:rPr>
+        <w:t>«TheValue»</w:t>
+      </w:r>
+      <w:r>
+        <w:rPr>
+          <w:noProof/>
+        </w:rPr>
+        <w:fldChar w:fldCharType="end"/>
+      </w:r>
+      <w:r>
+        <w:rPr>
+          <w:noProof/>
+        </w:rPr>
+        <w:fldChar w:fldCharType="begin"/>
+      </w:r>
+      <w:r>
+        <w:rPr>
+          <w:noProof/>
+        </w:rPr>
+        <w:instrText xml:space="preserve"> MERGEFIELD  TableEnd:Things  \* MERGEFORMAT </w:instrText>
+      </w:r>
+      <w:r>
+        <w:rPr>
+          <w:noProof/>
+        </w:rPr>
+        <w:fldChar w:fldCharType="separate"/>
+      </w:r>
+      <w:r>
+        <w:rPr>
+          <w:noProof/>
+        </w:rPr>
+        <w:t>«TableEnd:Things»</w:t>
+      </w:r>
+      <w:r>
+        <w:rPr>
+          <w:noProof/>
+        </w:rPr>
+        <w:fldChar w:fldCharType="end"/>
+      </w:r>
+    </w:p>
+    <w:p>
+      <w:pPr>
+        <w:rPr>
+          <w:noProof/>
+        </w:rPr>
+      </w:pPr>
+    </w:p>
+    <w:p>
+      <w:pPr>
+        <w:rPr>
+          <w:noProof/>
+        </w:rPr>
+      </w:pPr>
+    </w:p>
+    <w:p>
+      <w:pPr>
+        <w:rPr>
+          <w:noProof/>
+        </w:rPr>
+      </w:pPr>
+    </w:p>
+    <w:p>
+      <w:pPr>
+        <w:rPr>
+          <w:noProof/>
+        </w:rPr>
+      </w:pPr>
+    </w:p>
+    <w:p>
+      <w:pPr>
+        <w:rPr>
+          <w:noProof/>
+        </w:rPr>
+      </w:pPr>
+    </w:p>
+    <w:p>
+      <w:pPr>
+        <w:rPr>
+          <w:noProof/>
+        </w:rPr>
+      </w:pPr>
+    </w:p>
+    <w:p>
+      <w:pPr>
+        <w:rPr>
+          <w:noProof/>
+        </w:rPr>
+      </w:pPr>
+    </w:p>
+    <w:p>
+      <w:pPr>
+        <w:rPr>
+          <w:noProof/>
+        </w:rPr>
+      </w:pPr>
+    </w:p>
+    <w:p>
+      <w:pPr>
+        <w:rPr>
+          <w:noProof/>
+        </w:rPr>
+      </w:pPr>
+    </w:p>
+    <w:p>
+      <w:pPr>
+        <w:rPr>
+          <w:noProof/>
+        </w:rPr>
+      </w:pPr>
+    </w:p>
+    <w:p>
+      <w:pPr>
+        <w:rPr>
+          <w:noProof/>
+        </w:rPr>
+      </w:pPr>
+    </w:p>
+    <w:p>
+      <w:pPr>
+        <w:rPr>
+          <w:noProof/>
+        </w:rPr>
+      </w:pPr>
+    </w:p>
     <w:sectPr>
       <w:pgSz w:w="12240" w:h="15840"/>
       <w:pgMar w:top="1440" w:right="1440" w:bottom="1440" w:left="1440" w:header="720" w:footer="720" w:gutter="0"/>
@@ -1466,7 +1659,7 @@
 </file>
 
 <file path=customXml/itemProps1.xml><?xml version="1.0" encoding="utf-8"?>
-<ds:datastoreItem xmlns:ds="http://schemas.openxmlformats.org/officeDocument/2006/customXml" ds:itemID="{EB91175D-B329-45A0-8FD8-13EB781E8F35}">
+<ds:datastoreItem xmlns:ds="http://schemas.openxmlformats.org/officeDocument/2006/customXml" ds:itemID="{274D8514-F6BE-4F10-A8EE-DBE7A7DC98D5}">
   <ds:schemaRefs>
     <ds:schemaRef ds:uri="http://schemas.openxmlformats.org/officeDocument/2006/bibliography"/>
   </ds:schemaRefs>

</xml_diff>